<commit_message>
finished scoreboard receiving JSON
</commit_message>
<xml_diff>
--- a/UofT Boot Camp Project 2.docx
+++ b/UofT Boot Camp Project 2.docx
@@ -91,6 +91,9 @@
       <w:r>
         <w:t>first name, last name, jersey number</w:t>
       </w:r>
+      <w:r>
+        <w:t>, team id</w:t>
+      </w:r>
     </w:p>
     <w:p>
       <w:r>
@@ -116,57 +119,81 @@
     </w:p>
     <w:p>
       <w:r>
-        <w:t>scoresheet:</w:t>
+        <w:t>goals</w:t>
+      </w:r>
+      <w:r>
+        <w:t>:</w:t>
       </w:r>
       <w:r>
         <w:t xml:space="preserve"> </w:t>
       </w:r>
       <w:r>
-        <w:t xml:space="preserve">scoresheet id, </w:t>
-      </w:r>
-      <w:r>
-        <w:t xml:space="preserve">player id, </w:t>
-      </w:r>
-      <w:r>
-        <w:t xml:space="preserve">game id, </w:t>
-      </w:r>
-      <w:r>
-        <w:t>goals, assists, penalty minutes</w:t>
-      </w:r>
-    </w:p>
-    <w:p>
-      <w:pPr>
-        <w:rPr>
-          <w:b/>
-        </w:rPr>
-      </w:pPr>
-      <w:r>
-        <w:rPr>
-          <w:b/>
-        </w:rPr>
-        <w:t>Seeds:</w:t>
-      </w:r>
-    </w:p>
-    <w:p>
-      <w:r>
-        <w:t xml:space="preserve">Will need </w:t>
-      </w:r>
-      <w:r>
-        <w:t xml:space="preserve">someone </w:t>
-      </w:r>
-      <w:r>
-        <w:t>to populate mass data</w:t>
-      </w:r>
-      <w:r>
-        <w:t xml:space="preserve">.  </w:t>
-      </w:r>
-    </w:p>
-    <w:p>
-      <w:r>
-        <w:t xml:space="preserve">Use NPM “Faker”. </w:t>
+        <w:t>goal id</w:t>
+      </w:r>
+      <w:r>
+        <w:t>,</w:t>
       </w:r>
       <w:bookmarkStart w:id="0" w:name="_GoBack"/>
       <w:bookmarkEnd w:id="0"/>
+      <w:r>
+        <w:t xml:space="preserve"> </w:t>
+      </w:r>
+      <w:r>
+        <w:t xml:space="preserve">player id, </w:t>
+      </w:r>
+      <w:r>
+        <w:t>game id</w:t>
+      </w:r>
+    </w:p>
+    <w:p>
+      <w:r>
+        <w:t>penalties</w:t>
+      </w:r>
+      <w:r>
+        <w:t>:</w:t>
+      </w:r>
+      <w:r>
+        <w:t xml:space="preserve"> </w:t>
+      </w:r>
+      <w:r>
+        <w:t xml:space="preserve">penalty </w:t>
+      </w:r>
+      <w:r>
+        <w:t>id, player id, game id</w:t>
+      </w:r>
+    </w:p>
+    <w:p/>
+    <w:p>
+      <w:pPr>
+        <w:rPr>
+          <w:b/>
+        </w:rPr>
+      </w:pPr>
+      <w:r>
+        <w:rPr>
+          <w:b/>
+        </w:rPr>
+        <w:t>Seeds:</w:t>
+      </w:r>
+    </w:p>
+    <w:p>
+      <w:r>
+        <w:t xml:space="preserve">Will need </w:t>
+      </w:r>
+      <w:r>
+        <w:t xml:space="preserve">someone </w:t>
+      </w:r>
+      <w:r>
+        <w:t>to populate mass data</w:t>
+      </w:r>
+      <w:r>
+        <w:t xml:space="preserve">.  </w:t>
+      </w:r>
+    </w:p>
+    <w:p>
+      <w:r>
+        <w:t xml:space="preserve">Use NPM “Faker”. </w:t>
+      </w:r>
     </w:p>
     <w:p>
       <w:pPr>
@@ -353,6 +380,7 @@
         <w:ind w:firstLine="720"/>
       </w:pPr>
       <w:r>
+        <w:lastRenderedPageBreak/>
         <w:t>Right side of the screen green button visitor with caption “PENALTY”.</w:t>
       </w:r>
     </w:p>
@@ -370,7 +398,6 @@
         <w:ind w:firstLine="720"/>
       </w:pPr>
       <w:r>
-        <w:lastRenderedPageBreak/>
         <w:t>Middle side of the screen green button visitor with caption “PENALTY”.</w:t>
       </w:r>
     </w:p>
@@ -696,6 +723,7 @@
     </w:p>
     <w:p>
       <w:r>
+        <w:lastRenderedPageBreak/>
         <w:t>Branches</w:t>
       </w:r>
       <w:r>

</xml_diff>